<commit_message>
Minor tweaks to manuscript; update reference.docx
</commit_message>
<xml_diff>
--- a/inst/ms/reference.docx
+++ b/inst/ms/reference.docx
@@ -143,76 +143,73 @@
       <w:r>
         <w:t>Header 1</w:t>
       </w:r>
-      <w:bookmarkStart w:id="1" w:name="_GoBack"/>
+    </w:p>
+    <w:p>
+      <w:proofErr w:type="gramStart"/>
+      <w:r>
+        <w:t>And some more text.</w:t>
+      </w:r>
+      <w:proofErr w:type="gramEnd"/>
+      <w:r>
+        <w:t xml:space="preserve"> </w:t>
+      </w:r>
+      <w:proofErr w:type="gramStart"/>
+      <w:r>
+        <w:t>And some more text.</w:t>
+      </w:r>
+      <w:proofErr w:type="gramEnd"/>
+      <w:r>
+        <w:t xml:space="preserve"> </w:t>
+      </w:r>
+      <w:proofErr w:type="gramStart"/>
+      <w:r>
+        <w:t>And some more text.</w:t>
+      </w:r>
+      <w:proofErr w:type="gramEnd"/>
+    </w:p>
+    <w:p>
+      <w:pPr>
+        <w:pStyle w:val="BlockQuote"/>
+      </w:pPr>
+      <w:r>
+        <w:t>A block quote</w:t>
+      </w:r>
+    </w:p>
+    <w:p>
+      <w:pPr>
+        <w:pStyle w:val="Heading2"/>
+      </w:pPr>
+      <w:bookmarkStart w:id="1" w:name="header-2"/>
+      <w:bookmarkEnd w:id="0"/>
+      <w:r>
+        <w:t>Header 2</w:t>
+      </w:r>
+    </w:p>
+    <w:p>
+      <w:proofErr w:type="gramStart"/>
+      <w:r>
+        <w:t>And some more text.</w:t>
+      </w:r>
+      <w:proofErr w:type="gramEnd"/>
+    </w:p>
+    <w:p>
+      <w:proofErr w:type="gramStart"/>
+      <w:r>
+        <w:t>And some more text.</w:t>
+      </w:r>
+      <w:proofErr w:type="gramEnd"/>
+    </w:p>
+    <w:p>
+      <w:pPr>
+        <w:pStyle w:val="Heading3"/>
+      </w:pPr>
+      <w:bookmarkStart w:id="2" w:name="header-3"/>
       <w:bookmarkEnd w:id="1"/>
-    </w:p>
-    <w:p>
-      <w:proofErr w:type="gramStart"/>
-      <w:r>
-        <w:t>And some more text.</w:t>
-      </w:r>
-      <w:proofErr w:type="gramEnd"/>
-      <w:r>
-        <w:t xml:space="preserve"> </w:t>
-      </w:r>
-      <w:proofErr w:type="gramStart"/>
-      <w:r>
-        <w:t>And some more text.</w:t>
-      </w:r>
-      <w:proofErr w:type="gramEnd"/>
-      <w:r>
-        <w:t xml:space="preserve"> </w:t>
-      </w:r>
-      <w:proofErr w:type="gramStart"/>
-      <w:r>
-        <w:t>And some more text.</w:t>
-      </w:r>
-      <w:proofErr w:type="gramEnd"/>
-    </w:p>
-    <w:p>
-      <w:pPr>
-        <w:pStyle w:val="BlockQuote"/>
-      </w:pPr>
-      <w:r>
-        <w:t>A block quote</w:t>
-      </w:r>
-    </w:p>
-    <w:p>
-      <w:pPr>
-        <w:pStyle w:val="Heading2"/>
-      </w:pPr>
-      <w:bookmarkStart w:id="2" w:name="header-2"/>
-      <w:bookmarkEnd w:id="0"/>
-      <w:r>
-        <w:t>Header 2</w:t>
-      </w:r>
-    </w:p>
-    <w:p>
-      <w:proofErr w:type="gramStart"/>
-      <w:r>
-        <w:t>And some more text.</w:t>
-      </w:r>
-      <w:proofErr w:type="gramEnd"/>
-    </w:p>
-    <w:p>
-      <w:proofErr w:type="gramStart"/>
-      <w:r>
-        <w:t>And some more text.</w:t>
-      </w:r>
-      <w:proofErr w:type="gramEnd"/>
-    </w:p>
-    <w:p>
-      <w:pPr>
-        <w:pStyle w:val="Heading3"/>
-      </w:pPr>
-      <w:bookmarkStart w:id="3" w:name="header-3"/>
-      <w:bookmarkEnd w:id="2"/>
-      <w:r>
-        <w:lastRenderedPageBreak/>
+      <w:r>
         <w:t>Header 3</w:t>
       </w:r>
     </w:p>
-    <w:bookmarkEnd w:id="3"/>
+    <w:bookmarkEnd w:id="2"/>
     <w:p>
       <w:pPr>
         <w:pStyle w:val="Heading1"/>
@@ -220,6 +217,8 @@
       <w:r>
         <w:t>Header 1</w:t>
       </w:r>
+      <w:bookmarkStart w:id="3" w:name="_GoBack"/>
+      <w:bookmarkEnd w:id="3"/>
     </w:p>
     <w:p>
       <w:pPr>
@@ -269,6 +268,7 @@
         </w:numPr>
       </w:pPr>
       <w:r>
+        <w:lastRenderedPageBreak/>
         <w:t>this</w:t>
       </w:r>
     </w:p>
@@ -633,9 +633,9 @@
   <w:style w:type="paragraph" w:default="1" w:styleId="Normal">
     <w:name w:val="Normal"/>
     <w:qFormat/>
-    <w:rsid w:val="00DF65DA"/>
+    <w:rsid w:val="003028C9"/>
     <w:pPr>
-      <w:spacing w:line="480" w:lineRule="auto"/>
+      <w:spacing w:line="360" w:lineRule="auto"/>
     </w:pPr>
     <w:rPr>
       <w:rFonts w:ascii="Times New Roman" w:hAnsi="Times New Roman"/>
@@ -1565,7 +1565,7 @@
 </file>
 
 <file path=customXml/itemProps1.xml><?xml version="1.0" encoding="utf-8"?>
-<ds:datastoreItem xmlns:ds="http://schemas.openxmlformats.org/officeDocument/2006/customXml" ds:itemID="{F52AA1AC-259E-B841-8302-0C56D53E27BB}">
+<ds:datastoreItem xmlns:ds="http://schemas.openxmlformats.org/officeDocument/2006/customXml" ds:itemID="{214DCC3D-7B7D-3D44-BA73-207096C8F2AD}">
   <ds:schemaRefs>
     <ds:schemaRef ds:uri="http://schemas.openxmlformats.org/officeDocument/2006/bibliography"/>
   </ds:schemaRefs>

</xml_diff>

<commit_message>
Cleaning up files and moving to .tex include
</commit_message>
<xml_diff>
--- a/inst/ms/reference.docx
+++ b/inst/ms/reference.docx
@@ -35,7 +35,12 @@
     <w:p>
       <w:proofErr w:type="gramStart"/>
       <w:r>
-        <w:t xml:space="preserve">A paragraph of text with some </w:t>
+        <w:t>A paragraph of text with s</w:t>
+      </w:r>
+      <w:bookmarkStart w:id="0" w:name="_GoBack"/>
+      <w:bookmarkEnd w:id="0"/>
+      <w:r>
+        <w:t xml:space="preserve">ome </w:t>
       </w:r>
       <w:r>
         <w:rPr>
@@ -139,7 +144,7 @@
       <w:pPr>
         <w:pStyle w:val="Heading1"/>
       </w:pPr>
-      <w:bookmarkStart w:id="0" w:name="header-1"/>
+      <w:bookmarkStart w:id="1" w:name="header-1"/>
       <w:r>
         <w:t>Header 1</w:t>
       </w:r>
@@ -179,8 +184,8 @@
       <w:pPr>
         <w:pStyle w:val="Heading2"/>
       </w:pPr>
-      <w:bookmarkStart w:id="1" w:name="header-2"/>
-      <w:bookmarkEnd w:id="0"/>
+      <w:bookmarkStart w:id="2" w:name="header-2"/>
+      <w:bookmarkEnd w:id="1"/>
       <w:r>
         <w:t>Header 2</w:t>
       </w:r>
@@ -203,13 +208,13 @@
       <w:pPr>
         <w:pStyle w:val="Heading3"/>
       </w:pPr>
-      <w:bookmarkStart w:id="2" w:name="header-3"/>
-      <w:bookmarkEnd w:id="1"/>
+      <w:bookmarkStart w:id="3" w:name="header-3"/>
+      <w:bookmarkEnd w:id="2"/>
       <w:r>
         <w:t>Header 3</w:t>
       </w:r>
     </w:p>
-    <w:bookmarkEnd w:id="2"/>
+    <w:bookmarkEnd w:id="3"/>
     <w:p>
       <w:pPr>
         <w:pStyle w:val="Heading1"/>
@@ -217,8 +222,6 @@
       <w:r>
         <w:t>Header 1</w:t>
       </w:r>
-      <w:bookmarkStart w:id="3" w:name="_GoBack"/>
-      <w:bookmarkEnd w:id="3"/>
     </w:p>
     <w:p>
       <w:pPr>
@@ -633,9 +636,9 @@
   <w:style w:type="paragraph" w:default="1" w:styleId="Normal">
     <w:name w:val="Normal"/>
     <w:qFormat/>
-    <w:rsid w:val="003028C9"/>
+    <w:rsid w:val="004C6491"/>
     <w:pPr>
-      <w:spacing w:line="360" w:lineRule="auto"/>
+      <w:spacing w:after="320" w:line="360" w:lineRule="auto"/>
     </w:pPr>
     <w:rPr>
       <w:rFonts w:ascii="Times New Roman" w:hAnsi="Times New Roman"/>
@@ -1565,7 +1568,7 @@
 </file>
 
 <file path=customXml/itemProps1.xml><?xml version="1.0" encoding="utf-8"?>
-<ds:datastoreItem xmlns:ds="http://schemas.openxmlformats.org/officeDocument/2006/customXml" ds:itemID="{214DCC3D-7B7D-3D44-BA73-207096C8F2AD}">
+<ds:datastoreItem xmlns:ds="http://schemas.openxmlformats.org/officeDocument/2006/customXml" ds:itemID="{2D63033C-0D18-DA49-9FEE-D8307D153222}">
   <ds:schemaRefs>
     <ds:schemaRef ds:uri="http://schemas.openxmlformats.org/officeDocument/2006/bibliography"/>
   </ds:schemaRefs>

</xml_diff>

<commit_message>
Edit ms; add plos template; update docx ref doc
</commit_message>
<xml_diff>
--- a/inst/ms/reference.docx
+++ b/inst/ms/reference.docx
@@ -35,12 +35,7 @@
     <w:p>
       <w:proofErr w:type="gramStart"/>
       <w:r>
-        <w:t>A paragraph of text with s</w:t>
-      </w:r>
-      <w:bookmarkStart w:id="0" w:name="_GoBack"/>
-      <w:bookmarkEnd w:id="0"/>
-      <w:r>
-        <w:t xml:space="preserve">ome </w:t>
+        <w:t xml:space="preserve">A paragraph of text with some </w:t>
       </w:r>
       <w:r>
         <w:rPr>
@@ -81,7 +76,12 @@
       </w:r>
       <w:proofErr w:type="gramStart"/>
       <w:r>
-        <w:t>And some more text.</w:t>
+        <w:t>And some</w:t>
+      </w:r>
+      <w:bookmarkStart w:id="0" w:name="_GoBack"/>
+      <w:bookmarkEnd w:id="0"/>
+      <w:r>
+        <w:t xml:space="preserve"> more text.</w:t>
       </w:r>
       <w:proofErr w:type="gramEnd"/>
       <w:r>
@@ -636,9 +636,10 @@
   <w:style w:type="paragraph" w:default="1" w:styleId="Normal">
     <w:name w:val="Normal"/>
     <w:qFormat/>
-    <w:rsid w:val="004C6491"/>
+    <w:rsid w:val="001D711A"/>
     <w:pPr>
-      <w:spacing w:after="320" w:line="360" w:lineRule="auto"/>
+      <w:spacing w:after="320" w:line="440" w:lineRule="exact"/>
+      <w:jc w:val="both"/>
     </w:pPr>
     <w:rPr>
       <w:rFonts w:ascii="Times New Roman" w:hAnsi="Times New Roman"/>
@@ -650,18 +651,18 @@
     <w:next w:val="Normal"/>
     <w:uiPriority w:val="9"/>
     <w:qFormat/>
-    <w:rsid w:val="004E064F"/>
+    <w:rsid w:val="004C0955"/>
     <w:pPr>
       <w:keepNext/>
       <w:keepLines/>
-      <w:spacing w:before="480" w:after="0"/>
+      <w:spacing w:before="120" w:after="0"/>
       <w:outlineLvl w:val="0"/>
     </w:pPr>
     <w:rPr>
-      <w:rFonts w:asciiTheme="majorHAnsi" w:eastAsiaTheme="majorEastAsia" w:hAnsiTheme="majorHAnsi" w:cstheme="majorBidi"/>
+      <w:rFonts w:eastAsiaTheme="majorEastAsia" w:cstheme="majorBidi"/>
       <w:b/>
       <w:bCs/>
-      <w:sz w:val="36"/>
+      <w:sz w:val="34"/>
       <w:szCs w:val="36"/>
     </w:rPr>
   </w:style>
@@ -672,18 +673,18 @@
     <w:uiPriority w:val="9"/>
     <w:unhideWhenUsed/>
     <w:qFormat/>
-    <w:rsid w:val="004E064F"/>
+    <w:rsid w:val="00C3556E"/>
     <w:pPr>
       <w:keepNext/>
       <w:keepLines/>
-      <w:spacing w:before="200" w:after="0"/>
+      <w:spacing w:after="0"/>
       <w:outlineLvl w:val="1"/>
     </w:pPr>
     <w:rPr>
-      <w:rFonts w:asciiTheme="majorHAnsi" w:eastAsiaTheme="majorEastAsia" w:hAnsiTheme="majorHAnsi" w:cstheme="majorBidi"/>
+      <w:rFonts w:eastAsiaTheme="majorEastAsia" w:cstheme="majorBidi"/>
+      <w:b/>
       <w:bCs/>
-      <w:i/>
-      <w:sz w:val="30"/>
+      <w:sz w:val="26"/>
       <w:szCs w:val="32"/>
     </w:rPr>
   </w:style>
@@ -694,15 +695,15 @@
     <w:uiPriority w:val="9"/>
     <w:unhideWhenUsed/>
     <w:qFormat/>
-    <w:rsid w:val="004E064F"/>
+    <w:rsid w:val="004C0955"/>
     <w:pPr>
       <w:keepNext/>
       <w:keepLines/>
-      <w:spacing w:before="200" w:after="0"/>
+      <w:spacing w:before="120" w:after="0"/>
       <w:outlineLvl w:val="2"/>
     </w:pPr>
     <w:rPr>
-      <w:rFonts w:asciiTheme="majorHAnsi" w:eastAsiaTheme="majorEastAsia" w:hAnsiTheme="majorHAnsi" w:cstheme="majorBidi"/>
+      <w:rFonts w:eastAsiaTheme="majorEastAsia" w:cstheme="majorBidi"/>
       <w:bCs/>
       <w:i/>
       <w:szCs w:val="28"/>
@@ -780,7 +781,7 @@
     <w:basedOn w:val="Normal"/>
     <w:next w:val="Normal"/>
     <w:qFormat/>
-    <w:rsid w:val="004E064F"/>
+    <w:rsid w:val="004C0955"/>
     <w:pPr>
       <w:keepNext/>
       <w:keepLines/>
@@ -788,7 +789,7 @@
       <w:jc w:val="center"/>
     </w:pPr>
     <w:rPr>
-      <w:rFonts w:asciiTheme="majorHAnsi" w:eastAsiaTheme="majorEastAsia" w:hAnsiTheme="majorHAnsi" w:cstheme="majorBidi"/>
+      <w:rFonts w:eastAsiaTheme="majorEastAsia" w:cstheme="majorBidi"/>
       <w:b/>
       <w:bCs/>
       <w:sz w:val="40"/>
@@ -1568,7 +1569,7 @@
 </file>
 
 <file path=customXml/itemProps1.xml><?xml version="1.0" encoding="utf-8"?>
-<ds:datastoreItem xmlns:ds="http://schemas.openxmlformats.org/officeDocument/2006/customXml" ds:itemID="{2D63033C-0D18-DA49-9FEE-D8307D153222}">
+<ds:datastoreItem xmlns:ds="http://schemas.openxmlformats.org/officeDocument/2006/customXml" ds:itemID="{8ADC24AC-7114-7F4F-B903-8F39B8BC2AFB}">
   <ds:schemaRefs>
     <ds:schemaRef ds:uri="http://schemas.openxmlformats.org/officeDocument/2006/bibliography"/>
   </ds:schemaRefs>

</xml_diff>

<commit_message>
Add "smart" option to docx pandoc, update reference.docx
</commit_message>
<xml_diff>
--- a/inst/ms/reference.docx
+++ b/inst/ms/reference.docx
@@ -52,36 +52,36 @@
       </w:r>
       <w:proofErr w:type="gramStart"/>
       <w:r>
-        <w:t>And some more text.</w:t>
-      </w:r>
-      <w:proofErr w:type="gramEnd"/>
-      <w:r>
-        <w:t xml:space="preserve"> </w:t>
-      </w:r>
-      <w:proofErr w:type="gramStart"/>
-      <w:r>
-        <w:t>And some more text.</w:t>
-      </w:r>
-      <w:proofErr w:type="gramEnd"/>
-      <w:r>
-        <w:t xml:space="preserve"> </w:t>
-      </w:r>
-      <w:proofErr w:type="gramStart"/>
-      <w:r>
-        <w:t>And some more text.</w:t>
-      </w:r>
-      <w:proofErr w:type="gramEnd"/>
-      <w:r>
-        <w:t xml:space="preserve"> </w:t>
-      </w:r>
-      <w:proofErr w:type="gramStart"/>
-      <w:r>
-        <w:t>And some</w:t>
+        <w:t>And some more</w:t>
       </w:r>
       <w:bookmarkStart w:id="0" w:name="_GoBack"/>
       <w:bookmarkEnd w:id="0"/>
       <w:r>
-        <w:t xml:space="preserve"> more text.</w:t>
+        <w:t xml:space="preserve"> text.</w:t>
+      </w:r>
+      <w:proofErr w:type="gramEnd"/>
+      <w:r>
+        <w:t xml:space="preserve"> </w:t>
+      </w:r>
+      <w:proofErr w:type="gramStart"/>
+      <w:r>
+        <w:t>And some more text.</w:t>
+      </w:r>
+      <w:proofErr w:type="gramEnd"/>
+      <w:r>
+        <w:t xml:space="preserve"> </w:t>
+      </w:r>
+      <w:proofErr w:type="gramStart"/>
+      <w:r>
+        <w:t>And some more text.</w:t>
+      </w:r>
+      <w:proofErr w:type="gramEnd"/>
+      <w:r>
+        <w:t xml:space="preserve"> </w:t>
+      </w:r>
+      <w:proofErr w:type="gramStart"/>
+      <w:r>
+        <w:t>And some more text.</w:t>
       </w:r>
       <w:proofErr w:type="gramEnd"/>
       <w:r>
@@ -636,13 +636,13 @@
   <w:style w:type="paragraph" w:default="1" w:styleId="Normal">
     <w:name w:val="Normal"/>
     <w:qFormat/>
-    <w:rsid w:val="001D711A"/>
+    <w:rsid w:val="00FD7925"/>
     <w:pPr>
       <w:spacing w:after="320" w:line="440" w:lineRule="exact"/>
       <w:jc w:val="both"/>
     </w:pPr>
     <w:rPr>
-      <w:rFonts w:ascii="Times New Roman" w:hAnsi="Times New Roman"/>
+      <w:rFonts w:ascii="Cambria" w:hAnsi="Cambria"/>
     </w:rPr>
   </w:style>
   <w:style w:type="paragraph" w:styleId="Heading1">
@@ -651,7 +651,7 @@
     <w:next w:val="Normal"/>
     <w:uiPriority w:val="9"/>
     <w:qFormat/>
-    <w:rsid w:val="004C0955"/>
+    <w:rsid w:val="00FD7925"/>
     <w:pPr>
       <w:keepNext/>
       <w:keepLines/>
@@ -659,10 +659,10 @@
       <w:outlineLvl w:val="0"/>
     </w:pPr>
     <w:rPr>
-      <w:rFonts w:eastAsiaTheme="majorEastAsia" w:cstheme="majorBidi"/>
+      <w:rFonts w:ascii="Calibri" w:eastAsiaTheme="majorEastAsia" w:hAnsi="Calibri" w:cstheme="majorBidi"/>
       <w:b/>
       <w:bCs/>
-      <w:sz w:val="34"/>
+      <w:sz w:val="32"/>
       <w:szCs w:val="36"/>
     </w:rPr>
   </w:style>
@@ -673,7 +673,7 @@
     <w:uiPriority w:val="9"/>
     <w:unhideWhenUsed/>
     <w:qFormat/>
-    <w:rsid w:val="00C3556E"/>
+    <w:rsid w:val="00FD7925"/>
     <w:pPr>
       <w:keepNext/>
       <w:keepLines/>
@@ -681,7 +681,7 @@
       <w:outlineLvl w:val="1"/>
     </w:pPr>
     <w:rPr>
-      <w:rFonts w:eastAsiaTheme="majorEastAsia" w:cstheme="majorBidi"/>
+      <w:rFonts w:ascii="Calibri" w:eastAsiaTheme="majorEastAsia" w:hAnsi="Calibri" w:cstheme="majorBidi"/>
       <w:b/>
       <w:bCs/>
       <w:sz w:val="26"/>
@@ -1569,7 +1569,7 @@
 </file>
 
 <file path=customXml/itemProps1.xml><?xml version="1.0" encoding="utf-8"?>
-<ds:datastoreItem xmlns:ds="http://schemas.openxmlformats.org/officeDocument/2006/customXml" ds:itemID="{8ADC24AC-7114-7F4F-B903-8F39B8BC2AFB}">
+<ds:datastoreItem xmlns:ds="http://schemas.openxmlformats.org/officeDocument/2006/customXml" ds:itemID="{7BB64AA1-5E1E-A544-8B37-863992D55B24}">
   <ds:schemaRefs>
     <ds:schemaRef ds:uri="http://schemas.openxmlformats.org/officeDocument/2006/bibliography"/>
   </ds:schemaRefs>

</xml_diff>